<commit_message>
Deep Learning - Logistic Regression
</commit_message>
<xml_diff>
--- a/Deep Learning - Linear Regression.docx
+++ b/Deep Learning - Linear Regression.docx
@@ -31,6 +31,8 @@
           <w:color w:val="auto"/>
         </w:rPr>
       </w:pPr>
+      <w:bookmarkStart w:id="0" w:name="_GoBack"/>
+      <w:bookmarkEnd w:id="0"/>
       <w:r>
         <w:rPr>
           <w:rFonts w:ascii="Times New Roman" w:hAnsi="Times New Roman" w:cs="Times New Roman"/>
@@ -80,15 +82,7 @@
           <w:szCs w:val="20"/>
           <w:lang w:val="vi-VN"/>
         </w:rPr>
-        <w:t xml:space="preserve">(Linear regression </w:t>
-      </w:r>
-      <w:r>
-        <w:rPr>
-          <w:rFonts w:ascii="Times New Roman" w:hAnsi="Times New Roman" w:cs="Times New Roman"/>
-          <w:sz w:val="20"/>
-          <w:szCs w:val="20"/>
-        </w:rPr>
-        <w:t>là</w:t>
+        <w:t xml:space="preserve">(Linear </w:t>
       </w:r>
       <w:r>
         <w:rPr>
@@ -97,7 +91,33 @@
           <w:szCs w:val="20"/>
           <w:lang w:val="vi-VN"/>
         </w:rPr>
-        <w:t xml:space="preserve"> hàm đường thẳng :</w:t>
+        <w:t xml:space="preserve">regression </w:t>
+      </w:r>
+      <w:r>
+        <w:rPr>
+          <w:rFonts w:ascii="Times New Roman" w:hAnsi="Times New Roman" w:cs="Times New Roman"/>
+          <w:sz w:val="20"/>
+          <w:szCs w:val="20"/>
+        </w:rPr>
+        <w:t>là</w:t>
+      </w:r>
+      <w:r>
+        <w:rPr>
+          <w:rFonts w:ascii="Times New Roman" w:hAnsi="Times New Roman" w:cs="Times New Roman"/>
+          <w:sz w:val="20"/>
+          <w:szCs w:val="20"/>
+          <w:lang w:val="vi-VN"/>
+        </w:rPr>
+        <w:t xml:space="preserve"> hàm đường thẳng</w:t>
+      </w:r>
+      <w:r>
+        <w:rPr>
+          <w:rFonts w:ascii="Times New Roman" w:hAnsi="Times New Roman" w:cs="Times New Roman"/>
+          <w:sz w:val="20"/>
+          <w:szCs w:val="20"/>
+          <w:lang w:val="vi-VN"/>
+        </w:rPr>
+        <w:t xml:space="preserve"> :</w:t>
       </w:r>
       <m:oMath>
         <m:acc>
@@ -106,6 +126,8 @@
               <w:rPr>
                 <w:rFonts w:ascii="Cambria Math" w:hAnsi="Cambria Math" w:cs="Times New Roman"/>
                 <w:i/>
+                <w:sz w:val="20"/>
+                <w:szCs w:val="20"/>
                 <w:lang w:val="vi-VN"/>
               </w:rPr>
             </m:ctrlPr>
@@ -126,6 +148,8 @@
                   <w:rPr>
                     <w:rFonts w:ascii="Cambria Math" w:hAnsi="Cambria Math" w:cs="Times New Roman"/>
                     <w:i/>
+                    <w:sz w:val="20"/>
+                    <w:szCs w:val="20"/>
                     <w:lang w:val="vi-VN"/>
                   </w:rPr>
                 </m:ctrlPr>
@@ -170,6 +194,8 @@
               <w:rPr>
                 <w:rFonts w:ascii="Cambria Math" w:hAnsi="Cambria Math" w:cs="Times New Roman"/>
                 <w:i/>
+                <w:sz w:val="20"/>
+                <w:szCs w:val="20"/>
                 <w:lang w:val="vi-VN"/>
               </w:rPr>
             </m:ctrlPr>
@@ -212,6 +238,8 @@
               <w:rPr>
                 <w:rFonts w:ascii="Cambria Math" w:hAnsi="Cambria Math" w:cs="Times New Roman"/>
                 <w:i/>
+                <w:sz w:val="20"/>
+                <w:szCs w:val="20"/>
                 <w:lang w:val="vi-VN"/>
               </w:rPr>
             </m:ctrlPr>
@@ -245,6 +273,8 @@
               <w:rPr>
                 <w:rFonts w:ascii="Cambria Math" w:hAnsi="Cambria Math" w:cs="Times New Roman"/>
                 <w:i/>
+                <w:sz w:val="20"/>
+                <w:szCs w:val="20"/>
                 <w:lang w:val="vi-VN"/>
               </w:rPr>
             </m:ctrlPr>
@@ -298,6 +328,8 @@
               <w:rPr>
                 <w:rFonts w:ascii="Cambria Math" w:hAnsi="Cambria Math" w:cs="Times New Roman"/>
                 <w:i/>
+                <w:sz w:val="20"/>
+                <w:szCs w:val="20"/>
                 <w:lang w:val="vi-VN"/>
               </w:rPr>
             </m:ctrlPr>
@@ -331,6 +363,8 @@
               <w:rPr>
                 <w:rFonts w:ascii="Cambria Math" w:hAnsi="Cambria Math" w:cs="Times New Roman"/>
                 <w:i/>
+                <w:sz w:val="20"/>
+                <w:szCs w:val="20"/>
                 <w:lang w:val="vi-VN"/>
               </w:rPr>
             </m:ctrlPr>
@@ -377,7 +411,16 @@
           <w:szCs w:val="20"/>
           <w:lang w:val="vi-VN"/>
         </w:rPr>
-        <w:t xml:space="preserve"> ) </w:t>
+        <w:t xml:space="preserve"> </w:t>
+      </w:r>
+      <w:r>
+        <w:rPr>
+          <w:rFonts w:ascii="Times New Roman" w:hAnsi="Times New Roman" w:cs="Times New Roman"/>
+          <w:sz w:val="20"/>
+          <w:szCs w:val="20"/>
+          <w:lang w:val="vi-VN"/>
+        </w:rPr>
+        <w:t xml:space="preserve">) </w:t>
       </w:r>
     </w:p>
     <w:p>
@@ -398,7 +441,52 @@
           <w:szCs w:val="20"/>
           <w:lang w:val="vi-VN"/>
         </w:rPr>
-        <w:t xml:space="preserve">Logistic regresion là hàm sigmoid : </w:t>
+        <w:t>Logistic</w:t>
+      </w:r>
+      <w:r>
+        <w:rPr>
+          <w:rFonts w:ascii="Times New Roman" w:hAnsi="Times New Roman" w:cs="Times New Roman"/>
+          <w:sz w:val="20"/>
+          <w:szCs w:val="20"/>
+          <w:lang w:val="vi-VN"/>
+        </w:rPr>
+        <w:t xml:space="preserve"> regresion</w:t>
+      </w:r>
+      <w:r>
+        <w:rPr>
+          <w:rFonts w:ascii="Times New Roman" w:hAnsi="Times New Roman" w:cs="Times New Roman"/>
+          <w:sz w:val="20"/>
+          <w:szCs w:val="20"/>
+          <w:lang w:val="vi-VN"/>
+        </w:rPr>
+        <w:t xml:space="preserve"> là</w:t>
+      </w:r>
+      <w:r>
+        <w:rPr>
+          <w:rFonts w:ascii="Times New Roman" w:hAnsi="Times New Roman" w:cs="Times New Roman"/>
+          <w:sz w:val="20"/>
+          <w:szCs w:val="20"/>
+          <w:lang w:val="vi-VN"/>
+        </w:rPr>
+        <w:t xml:space="preserve"> hàm</w:t>
+      </w:r>
+      <w:r>
+        <w:rPr>
+          <w:rFonts w:ascii="Times New Roman" w:hAnsi="Times New Roman" w:cs="Times New Roman"/>
+          <w:sz w:val="20"/>
+          <w:szCs w:val="20"/>
+          <w:lang w:val="vi-VN"/>
+        </w:rPr>
+        <w:t xml:space="preserve"> sigmoid</w:t>
+      </w:r>
+      <w:r>
+        <w:rPr>
+          <w:rFonts w:ascii="Times New Roman" w:hAnsi="Times New Roman" w:cs="Times New Roman"/>
+          <w:sz w:val="20"/>
+          <w:szCs w:val="20"/>
+          <w:lang w:val="vi-VN"/>
+        </w:rPr>
+        <w:t xml:space="preserve"> : </w:t>
       </w:r>
       <m:oMath>
         <m:r>
@@ -416,6 +504,8 @@
               <w:rPr>
                 <w:rFonts w:ascii="Cambria Math" w:hAnsi="Cambria Math" w:cs="Times New Roman"/>
                 <w:i/>
+                <w:sz w:val="20"/>
+                <w:szCs w:val="20"/>
                 <w:lang w:val="vi-VN"/>
               </w:rPr>
             </m:ctrlPr>
@@ -447,6 +537,8 @@
               <w:rPr>
                 <w:rFonts w:ascii="Cambria Math" w:hAnsi="Cambria Math" w:cs="Times New Roman"/>
                 <w:i/>
+                <w:sz w:val="20"/>
+                <w:szCs w:val="20"/>
                 <w:lang w:val="vi-VN"/>
               </w:rPr>
             </m:ctrlPr>
@@ -478,6 +570,8 @@
                   <w:rPr>
                     <w:rFonts w:ascii="Cambria Math" w:hAnsi="Cambria Math" w:cs="Times New Roman"/>
                     <w:i/>
+                    <w:sz w:val="20"/>
+                    <w:szCs w:val="20"/>
                     <w:lang w:val="vi-VN"/>
                   </w:rPr>
                 </m:ctrlPr>
@@ -534,6 +628,8 @@
               <w:rPr>
                 <w:rFonts w:ascii="Cambria Math" w:hAnsi="Cambria Math" w:cs="Times New Roman"/>
                 <w:i/>
+                <w:sz w:val="20"/>
+                <w:szCs w:val="20"/>
                 <w:lang w:val="vi-VN"/>
               </w:rPr>
             </m:ctrlPr>
@@ -554,6 +650,8 @@
                   <w:rPr>
                     <w:rFonts w:ascii="Cambria Math" w:hAnsi="Cambria Math" w:cs="Times New Roman"/>
                     <w:i/>
+                    <w:sz w:val="20"/>
+                    <w:szCs w:val="20"/>
                     <w:lang w:val="vi-VN"/>
                   </w:rPr>
                 </m:ctrlPr>
@@ -618,6 +716,8 @@
               <w:rPr>
                 <w:rFonts w:ascii="Cambria Math" w:hAnsi="Cambria Math" w:cs="Times New Roman"/>
                 <w:i/>
+                <w:sz w:val="20"/>
+                <w:szCs w:val="20"/>
                 <w:lang w:val="vi-VN"/>
               </w:rPr>
             </m:ctrlPr>
@@ -629,6 +729,8 @@
                   <w:rPr>
                     <w:rFonts w:ascii="Cambria Math" w:hAnsi="Cambria Math" w:cs="Times New Roman"/>
                     <w:i/>
+                    <w:sz w:val="20"/>
+                    <w:szCs w:val="20"/>
                     <w:lang w:val="vi-VN"/>
                   </w:rPr>
                 </m:ctrlPr>
@@ -671,6 +773,8 @@
                   <w:rPr>
                     <w:rFonts w:ascii="Cambria Math" w:hAnsi="Cambria Math" w:cs="Times New Roman"/>
                     <w:i/>
+                    <w:sz w:val="20"/>
+                    <w:szCs w:val="20"/>
                     <w:lang w:val="vi-VN"/>
                   </w:rPr>
                 </m:ctrlPr>
@@ -704,6 +808,8 @@
                   <w:rPr>
                     <w:rFonts w:ascii="Cambria Math" w:hAnsi="Cambria Math" w:cs="Times New Roman"/>
                     <w:i/>
+                    <w:sz w:val="20"/>
+                    <w:szCs w:val="20"/>
                     <w:lang w:val="vi-VN"/>
                   </w:rPr>
                 </m:ctrlPr>
@@ -737,6 +843,8 @@
                       <w:rPr>
                         <w:rFonts w:ascii="Cambria Math" w:hAnsi="Cambria Math" w:cs="Times New Roman"/>
                         <w:i/>
+                        <w:sz w:val="20"/>
+                        <w:szCs w:val="20"/>
                         <w:lang w:val="vi-VN"/>
                       </w:rPr>
                     </m:ctrlPr>
@@ -770,6 +878,8 @@
                   <w:rPr>
                     <w:rFonts w:ascii="Cambria Math" w:hAnsi="Cambria Math" w:cs="Times New Roman"/>
                     <w:i/>
+                    <w:sz w:val="20"/>
+                    <w:szCs w:val="20"/>
                     <w:lang w:val="vi-VN"/>
                   </w:rPr>
                 </m:ctrlPr>
@@ -803,6 +913,8 @@
                   <w:rPr>
                     <w:rFonts w:ascii="Cambria Math" w:hAnsi="Cambria Math" w:cs="Times New Roman"/>
                     <w:i/>
+                    <w:sz w:val="20"/>
+                    <w:szCs w:val="20"/>
                     <w:lang w:val="vi-VN"/>
                   </w:rPr>
                 </m:ctrlPr>
@@ -869,6 +981,8 @@
               <w:rPr>
                 <w:rFonts w:ascii="Cambria Math" w:hAnsi="Cambria Math" w:cs="Times New Roman"/>
                 <w:i/>
+                <w:sz w:val="20"/>
+                <w:szCs w:val="20"/>
                 <w:lang w:val="vi-VN"/>
               </w:rPr>
             </m:ctrlPr>
@@ -900,6 +1014,8 @@
                   <w:rPr>
                     <w:rFonts w:ascii="Cambria Math" w:hAnsi="Cambria Math" w:cs="Times New Roman"/>
                     <w:i/>
+                    <w:sz w:val="20"/>
+                    <w:szCs w:val="20"/>
                     <w:lang w:val="vi-VN"/>
                   </w:rPr>
                 </m:ctrlPr>
@@ -931,6 +1047,8 @@
                       <w:rPr>
                         <w:rFonts w:ascii="Cambria Math" w:hAnsi="Cambria Math" w:cs="Times New Roman"/>
                         <w:i/>
+                        <w:sz w:val="20"/>
+                        <w:szCs w:val="20"/>
                         <w:lang w:val="vi-VN"/>
                       </w:rPr>
                     </m:ctrlPr>
@@ -973,6 +1091,8 @@
                       <w:rPr>
                         <w:rFonts w:ascii="Cambria Math" w:hAnsi="Cambria Math" w:cs="Times New Roman"/>
                         <w:i/>
+                        <w:sz w:val="20"/>
+                        <w:szCs w:val="20"/>
                         <w:lang w:val="vi-VN"/>
                       </w:rPr>
                     </m:ctrlPr>
@@ -1006,6 +1126,8 @@
                       <w:rPr>
                         <w:rFonts w:ascii="Cambria Math" w:hAnsi="Cambria Math" w:cs="Times New Roman"/>
                         <w:i/>
+                        <w:sz w:val="20"/>
+                        <w:szCs w:val="20"/>
                         <w:lang w:val="vi-VN"/>
                       </w:rPr>
                     </m:ctrlPr>
@@ -1039,6 +1161,8 @@
                           <w:rPr>
                             <w:rFonts w:ascii="Cambria Math" w:hAnsi="Cambria Math" w:cs="Times New Roman"/>
                             <w:i/>
+                            <w:sz w:val="20"/>
+                            <w:szCs w:val="20"/>
                             <w:lang w:val="vi-VN"/>
                           </w:rPr>
                         </m:ctrlPr>
@@ -1072,6 +1196,8 @@
                       <w:rPr>
                         <w:rFonts w:ascii="Cambria Math" w:hAnsi="Cambria Math" w:cs="Times New Roman"/>
                         <w:i/>
+                        <w:sz w:val="20"/>
+                        <w:szCs w:val="20"/>
                         <w:lang w:val="vi-VN"/>
                       </w:rPr>
                     </m:ctrlPr>
@@ -1105,6 +1231,8 @@
                       <w:rPr>
                         <w:rFonts w:ascii="Cambria Math" w:hAnsi="Cambria Math" w:cs="Times New Roman"/>
                         <w:i/>
+                        <w:sz w:val="20"/>
+                        <w:szCs w:val="20"/>
                         <w:lang w:val="vi-VN"/>
                       </w:rPr>
                     </m:ctrlPr>
@@ -1173,6 +1301,8 @@
               <w:rPr>
                 <w:rFonts w:ascii="Cambria Math" w:hAnsi="Cambria Math" w:cs="Times New Roman"/>
                 <w:i/>
+                <w:sz w:val="20"/>
+                <w:szCs w:val="20"/>
                 <w:lang w:val="vi-VN"/>
               </w:rPr>
             </m:ctrlPr>
@@ -1193,6 +1323,8 @@
                   <w:rPr>
                     <w:rFonts w:ascii="Cambria Math" w:hAnsi="Cambria Math" w:cs="Times New Roman"/>
                     <w:i/>
+                    <w:sz w:val="20"/>
+                    <w:szCs w:val="20"/>
                     <w:lang w:val="vi-VN"/>
                   </w:rPr>
                 </m:ctrlPr>
@@ -1238,46 +1370,1079 @@
         <w:spacing w:after="0"/>
         <w:ind w:left="720"/>
         <w:rPr>
+          <w:rFonts w:ascii="Times New Roman" w:eastAsiaTheme="minorEastAsia" w:hAnsi="Times New Roman" w:cs="Times New Roman"/>
+          <w:color w:val="000000" w:themeColor="text1"/>
+          <w:sz w:val="20"/>
+          <w:szCs w:val="20"/>
+          <w:vertAlign w:val="subscript"/>
+          <w:lang w:val="vi-VN"/>
+        </w:rPr>
+      </w:pPr>
+      <w:r>
+        <w:rPr>
+          <w:rFonts w:ascii="Times New Roman" w:hAnsi="Times New Roman" w:cs="Times New Roman"/>
+        </w:rPr>
+        <w:t xml:space="preserve">3. Thiết lập loss function </w:t>
+      </w:r>
+      <w:r>
+        <w:rPr>
           <w:rFonts w:ascii="Times New Roman" w:hAnsi="Times New Roman" w:cs="Times New Roman"/>
           <w:lang w:val="vi-VN"/>
         </w:rPr>
-      </w:pPr>
+        <w:t xml:space="preserve">(MSE) </w:t>
+      </w:r>
       <w:r>
         <w:rPr>
           <w:rFonts w:ascii="Times New Roman" w:hAnsi="Times New Roman" w:cs="Times New Roman"/>
-        </w:rPr>
-        <w:t xml:space="preserve">3. Thiết lập loss function </w:t>
-      </w:r>
-      <w:r>
-        <w:rPr>
-          <w:rFonts w:ascii="Times New Roman" w:hAnsi="Times New Roman" w:cs="Times New Roman"/>
+          <w:sz w:val="20"/>
+          <w:szCs w:val="20"/>
           <w:lang w:val="vi-VN"/>
         </w:rPr>
-        <w:t xml:space="preserve">(MSE) </w:t>
-      </w:r>
+        <w:t xml:space="preserve">(Linear regression là hàm </w:t>
+      </w:r>
+      <m:oMath>
+        <m:r>
+          <m:rPr>
+            <m:sty m:val="p"/>
+          </m:rPr>
+          <w:rPr>
+            <w:rFonts w:ascii="Cambria Math" w:hAnsi="Cambria Math" w:cs="Times New Roman"/>
+            <w:color w:val="000000" w:themeColor="text1"/>
+            <w:sz w:val="20"/>
+            <w:szCs w:val="20"/>
+            <w:vertAlign w:val="subscript"/>
+            <w:lang w:val="vi-VN"/>
+          </w:rPr>
+          <m:t>MSE=</m:t>
+        </m:r>
+        <m:f>
+          <m:fPr>
+            <m:ctrlPr>
+              <w:rPr>
+                <w:rFonts w:ascii="Cambria Math" w:hAnsi="Cambria Math" w:cs="Times New Roman"/>
+                <w:color w:val="000000" w:themeColor="text1"/>
+                <w:sz w:val="20"/>
+                <w:szCs w:val="20"/>
+                <w:vertAlign w:val="subscript"/>
+                <w:lang w:val="vi-VN"/>
+              </w:rPr>
+            </m:ctrlPr>
+          </m:fPr>
+          <m:num>
+            <m:nary>
+              <m:naryPr>
+                <m:chr m:val="∑"/>
+                <m:limLoc m:val="subSup"/>
+                <m:ctrlPr>
+                  <w:rPr>
+                    <w:rFonts w:ascii="Cambria Math" w:hAnsi="Cambria Math" w:cs="Times New Roman"/>
+                    <w:color w:val="000000" w:themeColor="text1"/>
+                    <w:sz w:val="20"/>
+                    <w:szCs w:val="20"/>
+                    <w:vertAlign w:val="subscript"/>
+                    <w:lang w:val="vi-VN"/>
+                  </w:rPr>
+                </m:ctrlPr>
+              </m:naryPr>
+              <m:sub>
+                <m:r>
+                  <m:rPr>
+                    <m:sty m:val="p"/>
+                  </m:rPr>
+                  <w:rPr>
+                    <w:rFonts w:ascii="Cambria Math" w:hAnsi="Cambria Math" w:cs="Times New Roman"/>
+                    <w:color w:val="000000" w:themeColor="text1"/>
+                    <w:sz w:val="20"/>
+                    <w:szCs w:val="20"/>
+                    <w:vertAlign w:val="subscript"/>
+                    <w:lang w:val="vi-VN"/>
+                  </w:rPr>
+                  <m:t>i=1</m:t>
+                </m:r>
+              </m:sub>
+              <m:sup>
+                <m:r>
+                  <m:rPr>
+                    <m:sty m:val="p"/>
+                  </m:rPr>
+                  <w:rPr>
+                    <w:rFonts w:ascii="Cambria Math" w:hAnsi="Cambria Math" w:cs="Times New Roman"/>
+                    <w:color w:val="000000" w:themeColor="text1"/>
+                    <w:sz w:val="20"/>
+                    <w:szCs w:val="20"/>
+                    <w:vertAlign w:val="subscript"/>
+                    <w:lang w:val="vi-VN"/>
+                  </w:rPr>
+                  <m:t>n</m:t>
+                </m:r>
+              </m:sup>
+              <m:e>
+                <m:sSup>
+                  <m:sSupPr>
+                    <m:ctrlPr>
+                      <w:rPr>
+                        <w:rFonts w:ascii="Cambria Math" w:hAnsi="Cambria Math" w:cs="Times New Roman"/>
+                        <w:iCs/>
+                        <w:color w:val="000000" w:themeColor="text1"/>
+                        <w:sz w:val="20"/>
+                        <w:szCs w:val="20"/>
+                        <w:lang w:val="vi-VN"/>
+                      </w:rPr>
+                    </m:ctrlPr>
+                  </m:sSupPr>
+                  <m:e>
+                    <m:d>
+                      <m:dPr>
+                        <m:ctrlPr>
+                          <w:rPr>
+                            <w:rFonts w:ascii="Cambria Math" w:hAnsi="Cambria Math" w:cs="Times New Roman"/>
+                            <w:color w:val="000000" w:themeColor="text1"/>
+                            <w:sz w:val="20"/>
+                            <w:szCs w:val="20"/>
+                            <w:vertAlign w:val="subscript"/>
+                            <w:lang w:val="vi-VN"/>
+                          </w:rPr>
+                        </m:ctrlPr>
+                      </m:dPr>
+                      <m:e>
+                        <m:r>
+                          <m:rPr>
+                            <m:sty m:val="p"/>
+                          </m:rPr>
+                          <w:rPr>
+                            <w:rFonts w:ascii="Cambria Math" w:hAnsi="Cambria Math" w:cs="Times New Roman"/>
+                            <w:color w:val="000000" w:themeColor="text1"/>
+                            <w:sz w:val="20"/>
+                            <w:szCs w:val="20"/>
+                            <w:lang w:val="vi-VN"/>
+                          </w:rPr>
+                          <m:t xml:space="preserve">y- </m:t>
+                        </m:r>
+                        <m:acc>
+                          <m:accPr>
+                            <m:ctrlPr>
+                              <w:rPr>
+                                <w:rFonts w:ascii="Cambria Math" w:hAnsi="Cambria Math" w:cs="Times New Roman"/>
+                                <w:iCs/>
+                                <w:color w:val="000000" w:themeColor="text1"/>
+                                <w:sz w:val="20"/>
+                                <w:szCs w:val="20"/>
+                                <w:lang w:val="vi-VN"/>
+                              </w:rPr>
+                            </m:ctrlPr>
+                          </m:accPr>
+                          <m:e>
+                            <m:r>
+                              <m:rPr>
+                                <m:sty m:val="p"/>
+                              </m:rPr>
+                              <w:rPr>
+                                <w:rFonts w:ascii="Cambria Math" w:hAnsi="Cambria Math" w:cs="Times New Roman"/>
+                                <w:color w:val="000000" w:themeColor="text1"/>
+                                <w:sz w:val="20"/>
+                                <w:szCs w:val="20"/>
+                                <w:lang w:val="vi-VN"/>
+                              </w:rPr>
+                              <m:t>y</m:t>
+                            </m:r>
+                          </m:e>
+                        </m:acc>
+                        <m:ctrlPr>
+                          <w:rPr>
+                            <w:rFonts w:ascii="Cambria Math" w:hAnsi="Cambria Math" w:cs="Times New Roman"/>
+                            <w:iCs/>
+                            <w:color w:val="000000" w:themeColor="text1"/>
+                            <w:sz w:val="20"/>
+                            <w:szCs w:val="20"/>
+                            <w:lang w:val="vi-VN"/>
+                          </w:rPr>
+                        </m:ctrlPr>
+                      </m:e>
+                    </m:d>
+                  </m:e>
+                  <m:sup>
+                    <m:r>
+                      <m:rPr>
+                        <m:sty m:val="p"/>
+                      </m:rPr>
+                      <w:rPr>
+                        <w:rFonts w:ascii="Cambria Math" w:hAnsi="Cambria Math" w:cs="Times New Roman"/>
+                        <w:color w:val="000000" w:themeColor="text1"/>
+                        <w:sz w:val="20"/>
+                        <w:szCs w:val="20"/>
+                        <w:lang w:val="vi-VN"/>
+                      </w:rPr>
+                      <m:t>2</m:t>
+                    </m:r>
+                  </m:sup>
+                </m:sSup>
+              </m:e>
+            </m:nary>
+          </m:num>
+          <m:den>
+            <m:r>
+              <m:rPr>
+                <m:sty m:val="p"/>
+              </m:rPr>
+              <w:rPr>
+                <w:rFonts w:ascii="Cambria Math" w:hAnsi="Cambria Math" w:cs="Times New Roman"/>
+                <w:color w:val="000000" w:themeColor="text1"/>
+                <w:sz w:val="20"/>
+                <w:szCs w:val="20"/>
+                <w:vertAlign w:val="subscript"/>
+                <w:lang w:val="vi-VN"/>
+              </w:rPr>
+              <m:t>n</m:t>
+            </m:r>
+          </m:den>
+        </m:f>
+      </m:oMath>
     </w:p>
     <w:p>
       <w:pPr>
         <w:spacing w:after="0"/>
+        <w:ind w:left="1440"/>
+        <w:rPr>
+          <w:rFonts w:ascii="Times New Roman" w:eastAsiaTheme="minorEastAsia" w:hAnsi="Times New Roman" w:cs="Times New Roman"/>
+          <w:sz w:val="20"/>
+          <w:szCs w:val="20"/>
+          <w:lang w:val="vi-VN"/>
+        </w:rPr>
+      </w:pPr>
+      <w:r>
+        <w:rPr>
+          <w:rFonts w:ascii="Times New Roman" w:hAnsi="Times New Roman" w:cs="Times New Roman"/>
+          <w:sz w:val="20"/>
+          <w:szCs w:val="20"/>
+          <w:lang w:val="vi-VN"/>
+        </w:rPr>
+        <w:t xml:space="preserve">Logistic regression là hàm </w:t>
+      </w:r>
+      <w:r>
+        <w:rPr>
+          <w:rFonts w:ascii="Times New Roman" w:hAnsi="Times New Roman" w:cs="Times New Roman"/>
+          <w:b/>
+          <w:sz w:val="20"/>
+          <w:szCs w:val="20"/>
+        </w:rPr>
+        <w:t>binary</w:t>
+      </w:r>
+      <w:r>
+        <w:rPr>
+          <w:rFonts w:ascii="Times New Roman" w:hAnsi="Times New Roman" w:cs="Times New Roman"/>
+          <w:b/>
+          <w:sz w:val="20"/>
+          <w:szCs w:val="20"/>
+          <w:lang w:val="vi-VN"/>
+        </w:rPr>
+        <w:t xml:space="preserve"> </w:t>
+      </w:r>
+      <w:r>
+        <w:rPr>
+          <w:rFonts w:ascii="Times New Roman" w:hAnsi="Times New Roman" w:cs="Times New Roman"/>
+          <w:b/>
+          <w:sz w:val="20"/>
+          <w:szCs w:val="20"/>
+        </w:rPr>
+        <w:t>crossentropy</w:t>
+      </w:r>
+      <w:r>
+        <w:rPr>
+          <w:rFonts w:ascii="Times New Roman" w:hAnsi="Times New Roman" w:cs="Times New Roman"/>
+          <w:sz w:val="20"/>
+          <w:szCs w:val="20"/>
+          <w:lang w:val="vi-VN"/>
+        </w:rPr>
+        <w:t xml:space="preserve"> : </w:t>
+      </w:r>
+      <m:oMath>
+        <m:r>
+          <w:rPr>
+            <w:rFonts w:ascii="Cambria Math" w:hAnsi="Cambria Math" w:cs="Times New Roman"/>
+            <w:sz w:val="20"/>
+            <w:szCs w:val="20"/>
+            <w:lang w:val="vi-VN"/>
+          </w:rPr>
+          <m:t>L= -(</m:t>
+        </m:r>
+        <m:sSub>
+          <m:sSubPr>
+            <m:ctrlPr>
+              <w:rPr>
+                <w:rFonts w:ascii="Cambria Math" w:hAnsi="Cambria Math" w:cs="Times New Roman"/>
+                <w:i/>
+                <w:sz w:val="20"/>
+                <w:szCs w:val="20"/>
+                <w:lang w:val="vi-VN"/>
+              </w:rPr>
+            </m:ctrlPr>
+          </m:sSubPr>
+          <m:e>
+            <m:r>
+              <w:rPr>
+                <w:rFonts w:ascii="Cambria Math" w:hAnsi="Cambria Math" w:cs="Times New Roman"/>
+                <w:sz w:val="20"/>
+                <w:szCs w:val="20"/>
+                <w:lang w:val="vi-VN"/>
+              </w:rPr>
+              <m:t>y</m:t>
+            </m:r>
+          </m:e>
+          <m:sub>
+            <m:r>
+              <w:rPr>
+                <w:rFonts w:ascii="Cambria Math" w:hAnsi="Cambria Math" w:cs="Times New Roman"/>
+                <w:sz w:val="20"/>
+                <w:szCs w:val="20"/>
+                <w:lang w:val="vi-VN"/>
+              </w:rPr>
+              <m:t>i</m:t>
+            </m:r>
+          </m:sub>
+        </m:sSub>
+        <m:r>
+          <w:rPr>
+            <w:rFonts w:ascii="Cambria Math" w:hAnsi="Cambria Math" w:cs="Times New Roman"/>
+            <w:sz w:val="20"/>
+            <w:szCs w:val="20"/>
+            <w:lang w:val="vi-VN"/>
+          </w:rPr>
+          <m:t>*</m:t>
+        </m:r>
+        <m:func>
+          <m:funcPr>
+            <m:ctrlPr>
+              <w:rPr>
+                <w:rFonts w:ascii="Cambria Math" w:hAnsi="Cambria Math" w:cs="Times New Roman"/>
+                <w:sz w:val="20"/>
+                <w:szCs w:val="20"/>
+                <w:lang w:val="vi-VN"/>
+              </w:rPr>
+            </m:ctrlPr>
+          </m:funcPr>
+          <m:fName>
+            <m:r>
+              <m:rPr>
+                <m:sty m:val="p"/>
+              </m:rPr>
+              <w:rPr>
+                <w:rFonts w:ascii="Cambria Math" w:hAnsi="Cambria Math" w:cs="Times New Roman"/>
+                <w:sz w:val="20"/>
+                <w:szCs w:val="20"/>
+                <w:lang w:val="vi-VN"/>
+              </w:rPr>
+              <m:t>log</m:t>
+            </m:r>
+            <m:ctrlPr>
+              <w:rPr>
+                <w:rFonts w:ascii="Cambria Math" w:hAnsi="Cambria Math" w:cs="Times New Roman"/>
+                <w:i/>
+                <w:sz w:val="20"/>
+                <w:szCs w:val="20"/>
+                <w:lang w:val="vi-VN"/>
+              </w:rPr>
+            </m:ctrlPr>
+          </m:fName>
+          <m:e>
+            <m:d>
+              <m:dPr>
+                <m:ctrlPr>
+                  <w:rPr>
+                    <w:rFonts w:ascii="Cambria Math" w:hAnsi="Cambria Math" w:cs="Times New Roman"/>
+                    <w:i/>
+                    <w:sz w:val="20"/>
+                    <w:szCs w:val="20"/>
+                    <w:lang w:val="vi-VN"/>
+                  </w:rPr>
+                </m:ctrlPr>
+              </m:dPr>
+              <m:e>
+                <m:sSub>
+                  <m:sSubPr>
+                    <m:ctrlPr>
+                      <w:rPr>
+                        <w:rFonts w:ascii="Cambria Math" w:hAnsi="Cambria Math" w:cs="Times New Roman"/>
+                        <w:i/>
+                        <w:sz w:val="20"/>
+                        <w:szCs w:val="20"/>
+                        <w:lang w:val="vi-VN"/>
+                      </w:rPr>
+                    </m:ctrlPr>
+                  </m:sSubPr>
+                  <m:e>
+                    <m:acc>
+                      <m:accPr>
+                        <m:ctrlPr>
+                          <w:rPr>
+                            <w:rFonts w:ascii="Cambria Math" w:hAnsi="Cambria Math" w:cs="Times New Roman"/>
+                            <w:i/>
+                            <w:sz w:val="20"/>
+                            <w:szCs w:val="20"/>
+                            <w:lang w:val="vi-VN"/>
+                          </w:rPr>
+                        </m:ctrlPr>
+                      </m:accPr>
+                      <m:e>
+                        <m:r>
+                          <w:rPr>
+                            <w:rFonts w:ascii="Cambria Math" w:hAnsi="Cambria Math" w:cs="Times New Roman"/>
+                            <w:sz w:val="20"/>
+                            <w:szCs w:val="20"/>
+                            <w:lang w:val="vi-VN"/>
+                          </w:rPr>
+                          <m:t>y</m:t>
+                        </m:r>
+                      </m:e>
+                    </m:acc>
+                  </m:e>
+                  <m:sub>
+                    <m:r>
+                      <w:rPr>
+                        <w:rFonts w:ascii="Cambria Math" w:hAnsi="Cambria Math" w:cs="Times New Roman"/>
+                        <w:sz w:val="20"/>
+                        <w:szCs w:val="20"/>
+                        <w:lang w:val="vi-VN"/>
+                      </w:rPr>
+                      <m:t>i</m:t>
+                    </m:r>
+                  </m:sub>
+                </m:sSub>
+              </m:e>
+            </m:d>
+          </m:e>
+        </m:func>
+        <m:r>
+          <w:rPr>
+            <w:rFonts w:ascii="Cambria Math" w:hAnsi="Cambria Math" w:cs="Times New Roman"/>
+            <w:sz w:val="20"/>
+            <w:szCs w:val="20"/>
+            <w:lang w:val="vi-VN"/>
+          </w:rPr>
+          <m:t>+</m:t>
+        </m:r>
+        <m:d>
+          <m:dPr>
+            <m:ctrlPr>
+              <w:rPr>
+                <w:rFonts w:ascii="Cambria Math" w:hAnsi="Cambria Math" w:cs="Times New Roman"/>
+                <w:i/>
+                <w:sz w:val="20"/>
+                <w:szCs w:val="20"/>
+                <w:lang w:val="vi-VN"/>
+              </w:rPr>
+            </m:ctrlPr>
+          </m:dPr>
+          <m:e>
+            <m:r>
+              <w:rPr>
+                <w:rFonts w:ascii="Cambria Math" w:hAnsi="Cambria Math" w:cs="Times New Roman"/>
+                <w:sz w:val="20"/>
+                <w:szCs w:val="20"/>
+                <w:lang w:val="vi-VN"/>
+              </w:rPr>
+              <m:t>1-</m:t>
+            </m:r>
+            <m:sSub>
+              <m:sSubPr>
+                <m:ctrlPr>
+                  <w:rPr>
+                    <w:rFonts w:ascii="Cambria Math" w:hAnsi="Cambria Math" w:cs="Times New Roman"/>
+                    <w:i/>
+                    <w:sz w:val="20"/>
+                    <w:szCs w:val="20"/>
+                    <w:lang w:val="vi-VN"/>
+                  </w:rPr>
+                </m:ctrlPr>
+              </m:sSubPr>
+              <m:e>
+                <m:r>
+                  <w:rPr>
+                    <w:rFonts w:ascii="Cambria Math" w:hAnsi="Cambria Math" w:cs="Times New Roman"/>
+                    <w:sz w:val="20"/>
+                    <w:szCs w:val="20"/>
+                    <w:lang w:val="vi-VN"/>
+                  </w:rPr>
+                  <m:t>y</m:t>
+                </m:r>
+              </m:e>
+              <m:sub>
+                <m:r>
+                  <w:rPr>
+                    <w:rFonts w:ascii="Cambria Math" w:hAnsi="Cambria Math" w:cs="Times New Roman"/>
+                    <w:sz w:val="20"/>
+                    <w:szCs w:val="20"/>
+                    <w:lang w:val="vi-VN"/>
+                  </w:rPr>
+                  <m:t>i</m:t>
+                </m:r>
+              </m:sub>
+            </m:sSub>
+          </m:e>
+        </m:d>
+        <m:r>
+          <w:rPr>
+            <w:rFonts w:ascii="Cambria Math" w:hAnsi="Cambria Math" w:cs="Times New Roman"/>
+            <w:sz w:val="20"/>
+            <w:szCs w:val="20"/>
+            <w:lang w:val="vi-VN"/>
+          </w:rPr>
+          <m:t>*</m:t>
+        </m:r>
+        <m:func>
+          <m:funcPr>
+            <m:ctrlPr>
+              <w:rPr>
+                <w:rFonts w:ascii="Cambria Math" w:hAnsi="Cambria Math" w:cs="Times New Roman"/>
+                <w:sz w:val="20"/>
+                <w:szCs w:val="20"/>
+                <w:lang w:val="vi-VN"/>
+              </w:rPr>
+            </m:ctrlPr>
+          </m:funcPr>
+          <m:fName>
+            <m:r>
+              <m:rPr>
+                <m:sty m:val="p"/>
+              </m:rPr>
+              <w:rPr>
+                <w:rFonts w:ascii="Cambria Math" w:hAnsi="Cambria Math" w:cs="Times New Roman"/>
+                <w:sz w:val="20"/>
+                <w:szCs w:val="20"/>
+                <w:lang w:val="vi-VN"/>
+              </w:rPr>
+              <m:t>log</m:t>
+            </m:r>
+            <m:ctrlPr>
+              <w:rPr>
+                <w:rFonts w:ascii="Cambria Math" w:hAnsi="Cambria Math" w:cs="Times New Roman"/>
+                <w:i/>
+                <w:sz w:val="20"/>
+                <w:szCs w:val="20"/>
+                <w:lang w:val="vi-VN"/>
+              </w:rPr>
+            </m:ctrlPr>
+          </m:fName>
+          <m:e>
+            <m:d>
+              <m:dPr>
+                <m:ctrlPr>
+                  <w:rPr>
+                    <w:rFonts w:ascii="Cambria Math" w:hAnsi="Cambria Math" w:cs="Times New Roman"/>
+                    <w:i/>
+                    <w:sz w:val="20"/>
+                    <w:szCs w:val="20"/>
+                    <w:lang w:val="vi-VN"/>
+                  </w:rPr>
+                </m:ctrlPr>
+              </m:dPr>
+              <m:e>
+                <m:r>
+                  <w:rPr>
+                    <w:rFonts w:ascii="Cambria Math" w:hAnsi="Cambria Math" w:cs="Times New Roman"/>
+                    <w:sz w:val="20"/>
+                    <w:szCs w:val="20"/>
+                    <w:lang w:val="vi-VN"/>
+                  </w:rPr>
+                  <m:t>1-</m:t>
+                </m:r>
+                <m:acc>
+                  <m:accPr>
+                    <m:ctrlPr>
+                      <w:rPr>
+                        <w:rFonts w:ascii="Cambria Math" w:hAnsi="Cambria Math" w:cs="Times New Roman"/>
+                        <w:i/>
+                        <w:sz w:val="20"/>
+                        <w:szCs w:val="20"/>
+                        <w:lang w:val="vi-VN"/>
+                      </w:rPr>
+                    </m:ctrlPr>
+                  </m:accPr>
+                  <m:e>
+                    <m:sSub>
+                      <m:sSubPr>
+                        <m:ctrlPr>
+                          <w:rPr>
+                            <w:rFonts w:ascii="Cambria Math" w:hAnsi="Cambria Math" w:cs="Times New Roman"/>
+                            <w:i/>
+                            <w:sz w:val="20"/>
+                            <w:szCs w:val="20"/>
+                            <w:lang w:val="vi-VN"/>
+                          </w:rPr>
+                        </m:ctrlPr>
+                      </m:sSubPr>
+                      <m:e>
+                        <m:r>
+                          <w:rPr>
+                            <w:rFonts w:ascii="Cambria Math" w:hAnsi="Cambria Math" w:cs="Times New Roman"/>
+                            <w:sz w:val="20"/>
+                            <w:szCs w:val="20"/>
+                            <w:lang w:val="vi-VN"/>
+                          </w:rPr>
+                          <m:t>y</m:t>
+                        </m:r>
+                      </m:e>
+                      <m:sub>
+                        <m:r>
+                          <w:rPr>
+                            <w:rFonts w:ascii="Cambria Math" w:hAnsi="Cambria Math" w:cs="Times New Roman"/>
+                            <w:sz w:val="20"/>
+                            <w:szCs w:val="20"/>
+                            <w:lang w:val="vi-VN"/>
+                          </w:rPr>
+                          <m:t>i</m:t>
+                        </m:r>
+                      </m:sub>
+                    </m:sSub>
+                  </m:e>
+                </m:acc>
+              </m:e>
+            </m:d>
+          </m:e>
+        </m:func>
+        <m:r>
+          <w:rPr>
+            <w:rFonts w:ascii="Cambria Math" w:hAnsi="Cambria Math" w:cs="Times New Roman"/>
+            <w:sz w:val="20"/>
+            <w:szCs w:val="20"/>
+            <w:lang w:val="vi-VN"/>
+          </w:rPr>
+          <m:t>)</m:t>
+        </m:r>
+      </m:oMath>
+    </w:p>
+    <w:p>
+      <w:pPr>
+        <w:spacing w:after="0" w:line="257" w:lineRule="auto"/>
         <w:ind w:left="720"/>
+        <w:rPr>
+          <w:rFonts w:ascii="Times New Roman" w:hAnsi="Times New Roman" w:cs="Times New Roman"/>
+          <w:color w:val="000000" w:themeColor="text1"/>
+          <w:sz w:val="28"/>
+          <w:szCs w:val="28"/>
+          <w:lang w:val="vi-VN"/>
+        </w:rPr>
+      </w:pPr>
+      <w:r>
+        <w:rPr>
+          <w:rFonts w:ascii="Times New Roman" w:hAnsi="Times New Roman" w:cs="Times New Roman"/>
+        </w:rPr>
+        <w:t xml:space="preserve">4. Tìm tham số bằng việc tối ưu loss function </w:t>
+      </w:r>
+      <w:r>
         <w:rPr>
           <w:rFonts w:ascii="Times New Roman" w:hAnsi="Times New Roman" w:cs="Times New Roman"/>
           <w:lang w:val="vi-VN"/>
         </w:rPr>
-      </w:pPr>
+        <w:t xml:space="preserve">(Gradient descent) </w:t>
+      </w:r>
       <w:r>
         <w:rPr>
           <w:rFonts w:ascii="Times New Roman" w:hAnsi="Times New Roman" w:cs="Times New Roman"/>
-        </w:rPr>
-        <w:t xml:space="preserve">4. Tìm tham số bằng việc tối ưu loss function </w:t>
-      </w:r>
-      <w:r>
+          <w:sz w:val="20"/>
+          <w:szCs w:val="20"/>
+          <w:lang w:val="vi-VN"/>
+        </w:rPr>
+        <w:t xml:space="preserve">Linear là </w:t>
+      </w:r>
+      <m:oMath>
+        <m:f>
+          <m:fPr>
+            <m:ctrlPr>
+              <w:rPr>
+                <w:rFonts w:ascii="Cambria Math" w:hAnsi="Cambria Math" w:cs="Times New Roman"/>
+                <w:color w:val="000000" w:themeColor="text1"/>
+                <w:sz w:val="20"/>
+                <w:szCs w:val="20"/>
+                <w:lang w:val="vi-VN"/>
+              </w:rPr>
+            </m:ctrlPr>
+          </m:fPr>
+          <m:num>
+            <m:r>
+              <m:rPr>
+                <m:sty m:val="p"/>
+              </m:rPr>
+              <w:rPr>
+                <w:rFonts w:ascii="Cambria Math" w:hAnsi="Cambria Math" w:cs="Times New Roman"/>
+                <w:color w:val="000000" w:themeColor="text1"/>
+                <w:sz w:val="20"/>
+                <w:szCs w:val="20"/>
+                <w:lang w:val="vi-VN"/>
+              </w:rPr>
+              <m:t>dJ</m:t>
+            </m:r>
+          </m:num>
+          <m:den>
+            <m:r>
+              <m:rPr>
+                <m:sty m:val="p"/>
+              </m:rPr>
+              <w:rPr>
+                <w:rFonts w:ascii="Cambria Math" w:hAnsi="Cambria Math" w:cs="Times New Roman"/>
+                <w:color w:val="000000" w:themeColor="text1"/>
+                <w:sz w:val="20"/>
+                <w:szCs w:val="20"/>
+                <w:lang w:val="vi-VN"/>
+              </w:rPr>
+              <m:t>dw</m:t>
+            </m:r>
+          </m:den>
+        </m:f>
+        <m:r>
+          <m:rPr>
+            <m:sty m:val="p"/>
+          </m:rPr>
+          <w:rPr>
+            <w:rFonts w:ascii="Cambria Math" w:hAnsi="Cambria Math" w:cs="Times New Roman"/>
+            <w:color w:val="000000" w:themeColor="text1"/>
+            <w:sz w:val="20"/>
+            <w:szCs w:val="20"/>
+            <w:lang w:val="vi-VN"/>
+          </w:rPr>
+          <m:t xml:space="preserve">= </m:t>
+        </m:r>
+        <m:sSup>
+          <m:sSupPr>
+            <m:ctrlPr>
+              <w:rPr>
+                <w:rFonts w:ascii="Cambria Math" w:hAnsi="Cambria Math" w:cs="Times New Roman"/>
+                <w:color w:val="000000" w:themeColor="text1"/>
+                <w:sz w:val="20"/>
+                <w:szCs w:val="20"/>
+                <w:lang w:val="vi-VN"/>
+              </w:rPr>
+            </m:ctrlPr>
+          </m:sSupPr>
+          <m:e>
+            <m:r>
+              <m:rPr>
+                <m:sty m:val="p"/>
+              </m:rPr>
+              <w:rPr>
+                <w:rFonts w:ascii="Cambria Math" w:hAnsi="Cambria Math" w:cs="Times New Roman"/>
+                <w:color w:val="000000" w:themeColor="text1"/>
+                <w:sz w:val="20"/>
+                <w:szCs w:val="20"/>
+                <w:lang w:val="vi-VN"/>
+              </w:rPr>
+              <m:t>X</m:t>
+            </m:r>
+          </m:e>
+          <m:sup>
+            <m:r>
+              <m:rPr>
+                <m:sty m:val="p"/>
+              </m:rPr>
+              <w:rPr>
+                <w:rFonts w:ascii="Cambria Math" w:hAnsi="Cambria Math" w:cs="Times New Roman"/>
+                <w:color w:val="000000" w:themeColor="text1"/>
+                <w:sz w:val="20"/>
+                <w:szCs w:val="20"/>
+                <w:lang w:val="vi-VN"/>
+              </w:rPr>
+              <m:t>T</m:t>
+            </m:r>
+          </m:sup>
+        </m:sSup>
+        <m:r>
+          <m:rPr>
+            <m:sty m:val="p"/>
+          </m:rPr>
+          <w:rPr>
+            <w:rFonts w:ascii="Cambria Math" w:hAnsi="Cambria Math" w:cs="Times New Roman"/>
+            <w:color w:val="000000" w:themeColor="text1"/>
+            <w:sz w:val="20"/>
+            <w:szCs w:val="20"/>
+            <w:lang w:val="vi-VN"/>
+          </w:rPr>
+          <m:t>* (</m:t>
+        </m:r>
+        <m:acc>
+          <m:accPr>
+            <m:ctrlPr>
+              <w:rPr>
+                <w:rFonts w:ascii="Cambria Math" w:hAnsi="Cambria Math" w:cs="Times New Roman"/>
+                <w:color w:val="000000" w:themeColor="text1"/>
+                <w:sz w:val="20"/>
+                <w:szCs w:val="20"/>
+                <w:lang w:val="vi-VN"/>
+              </w:rPr>
+            </m:ctrlPr>
+          </m:accPr>
+          <m:e>
+            <m:r>
+              <m:rPr>
+                <m:sty m:val="p"/>
+              </m:rPr>
+              <w:rPr>
+                <w:rFonts w:ascii="Cambria Math" w:hAnsi="Cambria Math" w:cs="Times New Roman"/>
+                <w:color w:val="000000" w:themeColor="text1"/>
+                <w:sz w:val="20"/>
+                <w:szCs w:val="20"/>
+                <w:lang w:val="vi-VN"/>
+              </w:rPr>
+              <m:t>y</m:t>
+            </m:r>
+          </m:e>
+        </m:acc>
+        <m:r>
+          <m:rPr>
+            <m:sty m:val="p"/>
+          </m:rPr>
+          <w:rPr>
+            <w:rFonts w:ascii="Cambria Math" w:hAnsi="Cambria Math" w:cs="Times New Roman"/>
+            <w:color w:val="000000" w:themeColor="text1"/>
+            <w:sz w:val="20"/>
+            <w:szCs w:val="20"/>
+            <w:lang w:val="vi-VN"/>
+          </w:rPr>
+          <m:t>- y)</m:t>
+        </m:r>
+      </m:oMath>
+      <w:r>
+        <w:rPr>
+          <w:rFonts w:ascii="Times New Roman" w:hAnsi="Times New Roman" w:cs="Times New Roman"/>
+          <w:color w:val="000000" w:themeColor="text1"/>
+          <w:sz w:val="28"/>
+          <w:szCs w:val="28"/>
+          <w:lang w:val="vi-VN"/>
+        </w:rPr>
+        <w:t xml:space="preserve"> </w:t>
+      </w:r>
+    </w:p>
+    <w:p>
+      <w:pPr>
+        <w:spacing w:after="0"/>
+        <w:ind w:left="720" w:firstLine="720"/>
         <w:rPr>
           <w:rFonts w:ascii="Times New Roman" w:hAnsi="Times New Roman" w:cs="Times New Roman"/>
           <w:lang w:val="vi-VN"/>
         </w:rPr>
-        <w:t xml:space="preserve">(Gradient descent) </w:t>
-      </w:r>
+      </w:pPr>
+      <w:r>
+        <w:rPr>
+          <w:rFonts w:ascii="Times New Roman" w:hAnsi="Times New Roman" w:cs="Times New Roman"/>
+          <w:lang w:val="vi-VN"/>
+        </w:rPr>
+        <w:t xml:space="preserve">Logistic regression có hàm gradient descent </w:t>
+      </w:r>
+      <w:r>
+        <w:rPr>
+          <w:rFonts w:ascii="Times New Roman" w:hAnsi="Times New Roman" w:cs="Times New Roman"/>
+          <w:sz w:val="20"/>
+          <w:szCs w:val="20"/>
+          <w:lang w:val="vi-VN"/>
+        </w:rPr>
+        <w:t xml:space="preserve">là </w:t>
+      </w:r>
+      <m:oMath>
+        <m:f>
+          <m:fPr>
+            <m:ctrlPr>
+              <w:rPr>
+                <w:rFonts w:ascii="Cambria Math" w:hAnsi="Cambria Math" w:cs="Times New Roman"/>
+                <w:color w:val="000000" w:themeColor="text1"/>
+                <w:sz w:val="20"/>
+                <w:szCs w:val="20"/>
+                <w:lang w:val="vi-VN"/>
+              </w:rPr>
+            </m:ctrlPr>
+          </m:fPr>
+          <m:num>
+            <m:r>
+              <m:rPr>
+                <m:sty m:val="p"/>
+              </m:rPr>
+              <w:rPr>
+                <w:rFonts w:ascii="Cambria Math" w:hAnsi="Cambria Math" w:cs="Times New Roman"/>
+                <w:color w:val="000000" w:themeColor="text1"/>
+                <w:sz w:val="20"/>
+                <w:szCs w:val="20"/>
+                <w:lang w:val="vi-VN"/>
+              </w:rPr>
+              <m:t>dJ</m:t>
+            </m:r>
+          </m:num>
+          <m:den>
+            <m:r>
+              <m:rPr>
+                <m:sty m:val="p"/>
+              </m:rPr>
+              <w:rPr>
+                <w:rFonts w:ascii="Cambria Math" w:hAnsi="Cambria Math" w:cs="Times New Roman"/>
+                <w:color w:val="000000" w:themeColor="text1"/>
+                <w:sz w:val="20"/>
+                <w:szCs w:val="20"/>
+                <w:lang w:val="vi-VN"/>
+              </w:rPr>
+              <m:t>dw</m:t>
+            </m:r>
+          </m:den>
+        </m:f>
+        <m:r>
+          <m:rPr>
+            <m:sty m:val="p"/>
+          </m:rPr>
+          <w:rPr>
+            <w:rFonts w:ascii="Cambria Math" w:hAnsi="Cambria Math" w:cs="Times New Roman"/>
+            <w:color w:val="000000" w:themeColor="text1"/>
+            <w:sz w:val="20"/>
+            <w:szCs w:val="20"/>
+            <w:lang w:val="vi-VN"/>
+          </w:rPr>
+          <m:t>=</m:t>
+        </m:r>
+        <m:f>
+          <m:fPr>
+            <m:ctrlPr>
+              <w:rPr>
+                <w:rFonts w:ascii="Cambria Math" w:hAnsi="Cambria Math" w:cs="Times New Roman"/>
+                <w:color w:val="000000" w:themeColor="text1"/>
+                <w:sz w:val="20"/>
+                <w:szCs w:val="20"/>
+                <w:lang w:val="vi-VN"/>
+              </w:rPr>
+            </m:ctrlPr>
+          </m:fPr>
+          <m:num>
+            <m:r>
+              <m:rPr>
+                <m:sty m:val="p"/>
+              </m:rPr>
+              <w:rPr>
+                <w:rFonts w:ascii="Cambria Math" w:hAnsi="Cambria Math" w:cs="Times New Roman"/>
+                <w:color w:val="000000" w:themeColor="text1"/>
+                <w:sz w:val="20"/>
+                <w:szCs w:val="20"/>
+                <w:lang w:val="vi-VN"/>
+              </w:rPr>
+              <m:t>1</m:t>
+            </m:r>
+          </m:num>
+          <m:den>
+            <m:r>
+              <w:rPr>
+                <w:rFonts w:ascii="Cambria Math" w:hAnsi="Cambria Math" w:cs="Times New Roman"/>
+                <w:color w:val="000000" w:themeColor="text1"/>
+                <w:sz w:val="20"/>
+                <w:szCs w:val="20"/>
+                <w:lang w:val="vi-VN"/>
+              </w:rPr>
+              <m:t>N</m:t>
+            </m:r>
+          </m:den>
+        </m:f>
+        <m:r>
+          <m:rPr>
+            <m:sty m:val="p"/>
+          </m:rPr>
+          <w:rPr>
+            <w:rFonts w:ascii="Cambria Math" w:hAnsi="Cambria Math" w:cs="Times New Roman"/>
+            <w:color w:val="000000" w:themeColor="text1"/>
+            <w:sz w:val="20"/>
+            <w:szCs w:val="20"/>
+            <w:lang w:val="vi-VN"/>
+          </w:rPr>
+          <m:t>*</m:t>
+        </m:r>
+        <m:sSup>
+          <m:sSupPr>
+            <m:ctrlPr>
+              <w:rPr>
+                <w:rFonts w:ascii="Cambria Math" w:hAnsi="Cambria Math" w:cs="Times New Roman"/>
+                <w:color w:val="000000" w:themeColor="text1"/>
+                <w:sz w:val="20"/>
+                <w:szCs w:val="20"/>
+                <w:lang w:val="vi-VN"/>
+              </w:rPr>
+            </m:ctrlPr>
+          </m:sSupPr>
+          <m:e>
+            <m:r>
+              <m:rPr>
+                <m:sty m:val="p"/>
+              </m:rPr>
+              <w:rPr>
+                <w:rFonts w:ascii="Cambria Math" w:hAnsi="Cambria Math" w:cs="Times New Roman"/>
+                <w:color w:val="000000" w:themeColor="text1"/>
+                <w:sz w:val="20"/>
+                <w:szCs w:val="20"/>
+                <w:lang w:val="vi-VN"/>
+              </w:rPr>
+              <m:t>X</m:t>
+            </m:r>
+          </m:e>
+          <m:sup>
+            <m:r>
+              <m:rPr>
+                <m:sty m:val="p"/>
+              </m:rPr>
+              <w:rPr>
+                <w:rFonts w:ascii="Cambria Math" w:hAnsi="Cambria Math" w:cs="Times New Roman"/>
+                <w:color w:val="000000" w:themeColor="text1"/>
+                <w:sz w:val="20"/>
+                <w:szCs w:val="20"/>
+                <w:lang w:val="vi-VN"/>
+              </w:rPr>
+              <m:t>T</m:t>
+            </m:r>
+          </m:sup>
+        </m:sSup>
+        <m:r>
+          <m:rPr>
+            <m:sty m:val="p"/>
+          </m:rPr>
+          <w:rPr>
+            <w:rFonts w:ascii="Cambria Math" w:hAnsi="Cambria Math" w:cs="Times New Roman"/>
+            <w:color w:val="000000" w:themeColor="text1"/>
+            <w:sz w:val="20"/>
+            <w:szCs w:val="20"/>
+            <w:lang w:val="vi-VN"/>
+          </w:rPr>
+          <m:t>* (</m:t>
+        </m:r>
+        <m:acc>
+          <m:accPr>
+            <m:ctrlPr>
+              <w:rPr>
+                <w:rFonts w:ascii="Cambria Math" w:hAnsi="Cambria Math" w:cs="Times New Roman"/>
+                <w:color w:val="000000" w:themeColor="text1"/>
+                <w:sz w:val="20"/>
+                <w:szCs w:val="20"/>
+                <w:lang w:val="vi-VN"/>
+              </w:rPr>
+            </m:ctrlPr>
+          </m:accPr>
+          <m:e>
+            <m:r>
+              <m:rPr>
+                <m:sty m:val="p"/>
+              </m:rPr>
+              <w:rPr>
+                <w:rFonts w:ascii="Cambria Math" w:hAnsi="Cambria Math" w:cs="Times New Roman"/>
+                <w:color w:val="000000" w:themeColor="text1"/>
+                <w:sz w:val="20"/>
+                <w:szCs w:val="20"/>
+                <w:lang w:val="vi-VN"/>
+              </w:rPr>
+              <m:t>y</m:t>
+            </m:r>
+          </m:e>
+        </m:acc>
+        <m:r>
+          <m:rPr>
+            <m:sty m:val="p"/>
+          </m:rPr>
+          <w:rPr>
+            <w:rFonts w:ascii="Cambria Math" w:hAnsi="Cambria Math" w:cs="Times New Roman"/>
+            <w:color w:val="000000" w:themeColor="text1"/>
+            <w:sz w:val="20"/>
+            <w:szCs w:val="20"/>
+            <w:lang w:val="vi-VN"/>
+          </w:rPr>
+          <m:t>- y)</m:t>
+        </m:r>
+      </m:oMath>
     </w:p>
     <w:p>
       <w:pPr>
@@ -1831,8 +2996,6 @@
         </w:rPr>
         <w:t xml:space="preserve"> </w:t>
       </w:r>
-      <w:bookmarkStart w:id="0" w:name="_GoBack"/>
-      <w:bookmarkEnd w:id="0"/>
     </w:p>
     <w:p>
       <w:pPr>
@@ -5321,6 +6484,7 @@
               <w:rFonts w:ascii="Cambria Math" w:hAnsi="Cambria Math" w:cs="Times New Roman"/>
               <w:lang w:val="vi-VN"/>
             </w:rPr>
+            <w:lastRenderedPageBreak/>
             <m:t>y=</m:t>
           </m:r>
           <m:d>
@@ -6542,7 +7706,6 @@
           <w:szCs w:val="20"/>
           <w:lang w:val="vi-VN"/>
         </w:rPr>
-        <w:lastRenderedPageBreak/>
         <w:t>Giải thích : X là ma trận n</w:t>
       </w:r>
       <m:oMath>
@@ -14793,6 +15956,7 @@
           <w:rFonts w:ascii="Times New Roman" w:hAnsi="Times New Roman" w:cs="Times New Roman"/>
           <w:lang w:val="vi-VN"/>
         </w:rPr>
+        <w:lastRenderedPageBreak/>
         <w:t>Bây giờ tìm</w:t>
       </w:r>
       <w:r>
@@ -14882,7 +16046,6 @@
           <w:rFonts w:ascii="Times New Roman" w:eastAsiaTheme="minorEastAsia" w:hAnsi="Times New Roman" w:cs="Times New Roman"/>
           <w:lang w:val="vi-VN"/>
         </w:rPr>
-        <w:lastRenderedPageBreak/>
         <w:t xml:space="preserve">+ X là một ma trận bất kì thì ta có </w:t>
       </w:r>
       <m:oMath>
@@ -21647,6 +22810,7 @@
         <w:rPr>
           <w:rFonts w:ascii="Times New Roman" w:eastAsiaTheme="minorEastAsia" w:hAnsi="Times New Roman" w:cs="Times New Roman"/>
         </w:rPr>
+        <w:lastRenderedPageBreak/>
         <w:t xml:space="preserve">+ </w:t>
       </w:r>
       <m:oMath>
@@ -22422,7 +23586,6 @@
               <w:rFonts w:ascii="Cambria Math" w:hAnsi="Cambria Math" w:cs="Times New Roman"/>
               <w:lang w:val="vi-VN"/>
             </w:rPr>
-            <w:lastRenderedPageBreak/>
             <m:t xml:space="preserve">= </m:t>
           </m:r>
           <m:d>
@@ -28717,6 +29880,7 @@
           <w:rFonts w:ascii="Times New Roman" w:hAnsi="Times New Roman" w:cs="Times New Roman"/>
           <w:lang w:val="vi-VN"/>
         </w:rPr>
+        <w:lastRenderedPageBreak/>
         <w:t xml:space="preserve">Như vậy ta đã có hàm Gradient descent  </w:t>
       </w:r>
       <m:oMath>
@@ -29075,21 +30239,7 @@
           <w:rFonts w:ascii="Times New Roman" w:hAnsi="Times New Roman" w:cs="Times New Roman"/>
           <w:lang w:val="vi-VN"/>
         </w:rPr>
-        <w:t xml:space="preserve">Hoặc </w:t>
-      </w:r>
-      <w:r>
-        <w:rPr>
-          <w:rFonts w:ascii="Times New Roman" w:hAnsi="Times New Roman" w:cs="Times New Roman"/>
-          <w:lang w:val="vi-VN"/>
-        </w:rPr>
-        <w:t>có</w:t>
-      </w:r>
-      <w:r>
-        <w:rPr>
-          <w:rFonts w:ascii="Times New Roman" w:hAnsi="Times New Roman" w:cs="Times New Roman"/>
-          <w:lang w:val="vi-VN"/>
-        </w:rPr>
-        <w:t xml:space="preserve"> thể cho nó dừng sớm nếu </w:t>
+        <w:t xml:space="preserve">Hoặc có thể cho nó dừng sớm nếu </w:t>
       </w:r>
       <m:oMath>
         <m:sSub>
@@ -29180,14 +30330,7 @@
           <w:rFonts w:ascii="Times New Roman" w:eastAsiaTheme="minorEastAsia" w:hAnsi="Times New Roman" w:cs="Times New Roman"/>
           <w:lang w:val="vi-VN"/>
         </w:rPr>
-        <w:t xml:space="preserve"> </w:t>
-      </w:r>
-      <w:r>
-        <w:rPr>
-          <w:rFonts w:ascii="Times New Roman" w:eastAsiaTheme="minorEastAsia" w:hAnsi="Times New Roman" w:cs="Times New Roman"/>
-          <w:lang w:val="vi-VN"/>
-        </w:rPr>
-        <w:t xml:space="preserve">. </w:t>
+        <w:t xml:space="preserve"> . </w:t>
       </w:r>
     </w:p>
     <w:p>
@@ -29208,7 +30351,6 @@
           <w:i w:val="0"/>
           <w:color w:val="000000" w:themeColor="text1"/>
         </w:rPr>
-        <w:lastRenderedPageBreak/>
         <w:t>Code</w:t>
       </w:r>
       <w:r>
@@ -32696,6 +33838,7 @@
           <w:sz w:val="21"/>
           <w:szCs w:val="21"/>
         </w:rPr>
+        <w:lastRenderedPageBreak/>
         <w:t>X_test</w:t>
       </w:r>
       <w:r>
@@ -33140,7 +34283,6 @@
           <w:sz w:val="21"/>
           <w:szCs w:val="21"/>
         </w:rPr>
-        <w:lastRenderedPageBreak/>
         <w:t>plt</w:t>
       </w:r>
       <w:r>
@@ -33734,7 +34876,7 @@
           <w:lang w:val="vi-VN"/>
         </w:rPr>
         <w:drawing>
-          <wp:inline distT="0" distB="0" distL="0" distR="0" wp14:anchorId="647689DF" wp14:editId="32942A98">
+          <wp:inline distT="0" distB="0" distL="0" distR="0" wp14:anchorId="467B3E76" wp14:editId="011803C5">
             <wp:extent cx="5943600" cy="3856990"/>
             <wp:effectExtent l="0" t="0" r="0" b="5715"/>
             <wp:docPr id="130" name="Picture 130"/>

</xml_diff>